<commit_message>
added cover letter for submission
</commit_message>
<xml_diff>
--- a/manuscript/cover_letter.docx
+++ b/manuscript/cover_letter.docx
@@ -45,7 +45,7 @@
           <w:sz w:val="22"/>
           <w:szCs w:val="22"/>
         </w:rPr>
-        <w:t>July 12, 2023</w:t>
+        <w:t>September 15, 2023</w:t>
       </w:r>
       <w:r>
         <w:rPr>
@@ -91,7 +91,7 @@
         <w:rPr>
           <w:rFonts w:cstheme="minorHAnsi"/>
         </w:rPr>
-        <w:t>…</w:t>
+        <w:t>JAMIA open</w:t>
       </w:r>
     </w:p>
     <w:p>
@@ -139,6 +139,9 @@
         </w:rPr>
         <w:t>"</w:t>
       </w:r>
+      <w:r>
+        <w:t xml:space="preserve"> </w:t>
+      </w:r>
       <w:proofErr w:type="spellStart"/>
       <w:r>
         <w:rPr>
@@ -153,7 +156,7 @@
           <w:rFonts w:cstheme="minorHAnsi"/>
           <w:b/>
         </w:rPr>
-        <w:t xml:space="preserve">: </w:t>
+        <w:t>: An R package to perform structural missing data investigations on partially observed confounders in real-world evidence studies</w:t>
       </w:r>
       <w:r>
         <w:rPr>
@@ -161,20 +164,6 @@
           <w:b/>
         </w:rPr>
         <w:t>"</w:t>
-      </w:r>
-      <w:r>
-        <w:rPr>
-          <w:rFonts w:cstheme="minorHAnsi"/>
-          <w:b/>
-        </w:rPr>
-        <w:t xml:space="preserve"> </w:t>
-      </w:r>
-      <w:r>
-        <w:rPr>
-          <w:rFonts w:cstheme="minorHAnsi"/>
-          <w:bCs/>
-        </w:rPr>
-        <w:t>…</w:t>
       </w:r>
     </w:p>
     <w:bookmarkEnd w:id="0"/>
@@ -197,7 +186,23 @@
           <w:sz w:val="22"/>
           <w:szCs w:val="22"/>
         </w:rPr>
-        <w:t>Dear Editors,</w:t>
+        <w:t xml:space="preserve">Dear </w:t>
+      </w:r>
+      <w:r>
+        <w:rPr>
+          <w:rFonts w:asciiTheme="minorHAnsi" w:hAnsiTheme="minorHAnsi" w:cstheme="minorHAnsi"/>
+          <w:sz w:val="22"/>
+          <w:szCs w:val="22"/>
+        </w:rPr>
+        <w:t>Editorial Board Members</w:t>
+      </w:r>
+      <w:r>
+        <w:rPr>
+          <w:rFonts w:asciiTheme="minorHAnsi" w:hAnsiTheme="minorHAnsi" w:cstheme="minorHAnsi"/>
+          <w:sz w:val="22"/>
+          <w:szCs w:val="22"/>
+        </w:rPr>
+        <w:t>,</w:t>
       </w:r>
     </w:p>
     <w:p>
@@ -218,37 +223,59 @@
         </w:rPr>
         <w:t>I am writing to submit our manuscript titled "</w:t>
       </w:r>
-      <w:r>
-        <w:rPr>
-          <w:rFonts w:asciiTheme="minorHAnsi" w:hAnsiTheme="minorHAnsi" w:cstheme="minorHAnsi"/>
-          <w:sz w:val="22"/>
-          <w:szCs w:val="22"/>
-        </w:rPr>
-        <w:t>…</w:t>
-      </w:r>
-      <w:r>
-        <w:rPr>
-          <w:rFonts w:asciiTheme="minorHAnsi" w:hAnsiTheme="minorHAnsi" w:cstheme="minorHAnsi"/>
-          <w:sz w:val="22"/>
-          <w:szCs w:val="22"/>
-        </w:rPr>
-        <w:t xml:space="preserve">" for consideration in </w:t>
-      </w:r>
-      <w:r>
-        <w:rPr>
-          <w:rFonts w:asciiTheme="minorHAnsi" w:hAnsiTheme="minorHAnsi" w:cstheme="minorHAnsi"/>
-          <w:sz w:val="22"/>
-          <w:szCs w:val="22"/>
-        </w:rPr>
-        <w:t>…</w:t>
-      </w:r>
-      <w:r>
-        <w:rPr>
-          <w:rFonts w:asciiTheme="minorHAnsi" w:hAnsiTheme="minorHAnsi" w:cstheme="minorHAnsi"/>
-          <w:sz w:val="22"/>
-          <w:szCs w:val="22"/>
-        </w:rPr>
-        <w:t>. We believe that our article aligns perfectly with the objectives and themes of this special issue.</w:t>
+      <w:proofErr w:type="spellStart"/>
+      <w:r>
+        <w:rPr>
+          <w:rFonts w:asciiTheme="minorHAnsi" w:hAnsiTheme="minorHAnsi" w:cstheme="minorHAnsi"/>
+          <w:i/>
+          <w:iCs/>
+          <w:sz w:val="22"/>
+          <w:szCs w:val="22"/>
+        </w:rPr>
+        <w:t>smdi</w:t>
+      </w:r>
+      <w:proofErr w:type="spellEnd"/>
+      <w:r>
+        <w:rPr>
+          <w:rFonts w:asciiTheme="minorHAnsi" w:hAnsiTheme="minorHAnsi" w:cstheme="minorHAnsi"/>
+          <w:i/>
+          <w:iCs/>
+          <w:sz w:val="22"/>
+          <w:szCs w:val="22"/>
+        </w:rPr>
+        <w:t>: An R package to perform structural missing data investigations on partially observed confounders in real-world evidence studies</w:t>
+      </w:r>
+      <w:r>
+        <w:rPr>
+          <w:rFonts w:asciiTheme="minorHAnsi" w:hAnsiTheme="minorHAnsi" w:cstheme="minorHAnsi"/>
+          <w:sz w:val="22"/>
+          <w:szCs w:val="22"/>
+        </w:rPr>
+        <w:t>" for consideration</w:t>
+      </w:r>
+      <w:r>
+        <w:rPr>
+          <w:rFonts w:asciiTheme="minorHAnsi" w:hAnsiTheme="minorHAnsi" w:cstheme="minorHAnsi"/>
+          <w:sz w:val="22"/>
+          <w:szCs w:val="22"/>
+        </w:rPr>
+        <w:t xml:space="preserve"> as an application note</w:t>
+      </w:r>
+      <w:r>
+        <w:rPr>
+          <w:rFonts w:asciiTheme="minorHAnsi" w:hAnsiTheme="minorHAnsi" w:cstheme="minorHAnsi"/>
+          <w:sz w:val="22"/>
+          <w:szCs w:val="22"/>
+        </w:rPr>
+        <w:t xml:space="preserve"> in </w:t>
+      </w:r>
+      <w:r>
+        <w:rPr>
+          <w:rFonts w:asciiTheme="minorHAnsi" w:hAnsiTheme="minorHAnsi" w:cstheme="minorHAnsi"/>
+          <w:sz w:val="22"/>
+          <w:szCs w:val="22"/>
+        </w:rPr>
+        <w:t>JAMIA Open.</w:t>
       </w:r>
     </w:p>
     <w:p>
@@ -267,7 +294,87 @@
           <w:sz w:val="22"/>
           <w:szCs w:val="22"/>
         </w:rPr>
-        <w:t>…</w:t>
+        <w:t>Electronic health records (EHR) are increasingly linked to administrative claims</w:t>
+      </w:r>
+      <w:r>
+        <w:rPr>
+          <w:rFonts w:asciiTheme="minorHAnsi" w:hAnsiTheme="minorHAnsi" w:cstheme="minorHAnsi"/>
+          <w:sz w:val="22"/>
+          <w:szCs w:val="22"/>
+        </w:rPr>
+        <w:t xml:space="preserve"> databases</w:t>
+      </w:r>
+      <w:r>
+        <w:rPr>
+          <w:rFonts w:asciiTheme="minorHAnsi" w:hAnsiTheme="minorHAnsi" w:cstheme="minorHAnsi"/>
+          <w:sz w:val="22"/>
+          <w:szCs w:val="22"/>
+        </w:rPr>
+        <w:t xml:space="preserve"> to conduct real-world evidence (RWE) studies complement</w:t>
+      </w:r>
+      <w:r>
+        <w:rPr>
+          <w:rFonts w:asciiTheme="minorHAnsi" w:hAnsiTheme="minorHAnsi" w:cstheme="minorHAnsi"/>
+          <w:sz w:val="22"/>
+          <w:szCs w:val="22"/>
+        </w:rPr>
+        <w:t>ing</w:t>
+      </w:r>
+      <w:r>
+        <w:rPr>
+          <w:rFonts w:asciiTheme="minorHAnsi" w:hAnsiTheme="minorHAnsi" w:cstheme="minorHAnsi"/>
+          <w:sz w:val="22"/>
+          <w:szCs w:val="22"/>
+        </w:rPr>
+        <w:t xml:space="preserve"> evidence coming from randomized controlled trials. Due to their detailed capture of clinical parameters, EHR database linkages can significantly improve the ability to control for confounding when estimating treatment effects in RWE studies. However, such confounders are often just partially observed in EHR which is a pervasive challenge in the statistical analysis of the data. Many analytic methods have been proposed to overcome this issue (e.g.</w:t>
+      </w:r>
+      <w:r>
+        <w:rPr>
+          <w:rFonts w:asciiTheme="minorHAnsi" w:hAnsiTheme="minorHAnsi" w:cstheme="minorHAnsi"/>
+          <w:sz w:val="22"/>
+          <w:szCs w:val="22"/>
+        </w:rPr>
+        <w:t>,</w:t>
+      </w:r>
+      <w:r>
+        <w:rPr>
+          <w:rFonts w:asciiTheme="minorHAnsi" w:hAnsiTheme="minorHAnsi" w:cstheme="minorHAnsi"/>
+          <w:sz w:val="22"/>
+          <w:szCs w:val="22"/>
+        </w:rPr>
+        <w:t xml:space="preserve"> inverse probability weighting and </w:t>
+      </w:r>
+      <w:r>
+        <w:rPr>
+          <w:rFonts w:asciiTheme="minorHAnsi" w:hAnsiTheme="minorHAnsi" w:cstheme="minorHAnsi"/>
+          <w:sz w:val="22"/>
+          <w:szCs w:val="22"/>
+        </w:rPr>
+        <w:t xml:space="preserve">multiple </w:t>
+      </w:r>
+      <w:r>
+        <w:rPr>
+          <w:rFonts w:asciiTheme="minorHAnsi" w:hAnsiTheme="minorHAnsi" w:cstheme="minorHAnsi"/>
+          <w:sz w:val="22"/>
+          <w:szCs w:val="22"/>
+        </w:rPr>
+        <w:t xml:space="preserve">imputation), but their appropriateness depends on assumptions based on the underlying missingness mechanism. However, the </w:t>
+      </w:r>
+      <w:r>
+        <w:rPr>
+          <w:rFonts w:asciiTheme="minorHAnsi" w:hAnsiTheme="minorHAnsi" w:cstheme="minorHAnsi"/>
+          <w:sz w:val="22"/>
+          <w:szCs w:val="22"/>
+        </w:rPr>
+        <w:t>principled</w:t>
+      </w:r>
+      <w:r>
+        <w:rPr>
+          <w:rFonts w:asciiTheme="minorHAnsi" w:hAnsiTheme="minorHAnsi" w:cstheme="minorHAnsi"/>
+          <w:sz w:val="22"/>
+          <w:szCs w:val="22"/>
+        </w:rPr>
+        <w:t xml:space="preserve"> characterization of potentially underlying missingness processes has received only little attention and is rarely performed in practice to underpin analytic decisions made.</w:t>
       </w:r>
     </w:p>
     <w:p>
@@ -286,55 +393,145 @@
           <w:sz w:val="22"/>
           <w:szCs w:val="22"/>
         </w:rPr>
-        <w:t xml:space="preserve">We believe that our manuscript will be of great interest to the readership of </w:t>
-      </w:r>
-      <w:r>
-        <w:rPr>
-          <w:rFonts w:asciiTheme="minorHAnsi" w:hAnsiTheme="minorHAnsi" w:cstheme="minorHAnsi"/>
-          <w:sz w:val="22"/>
-          <w:szCs w:val="22"/>
-        </w:rPr>
-        <w:t>…</w:t>
-      </w:r>
-      <w:r>
-        <w:rPr>
-          <w:rFonts w:asciiTheme="minorHAnsi" w:hAnsiTheme="minorHAnsi" w:cstheme="minorHAnsi"/>
-          <w:sz w:val="22"/>
-          <w:szCs w:val="22"/>
-        </w:rPr>
-        <w:t xml:space="preserve"> It not only highlights the importance of </w:t>
-      </w:r>
-      <w:r>
-        <w:rPr>
-          <w:rFonts w:asciiTheme="minorHAnsi" w:hAnsiTheme="minorHAnsi" w:cstheme="minorHAnsi"/>
-          <w:sz w:val="22"/>
-          <w:szCs w:val="22"/>
-        </w:rPr>
-        <w:t>…</w:t>
-      </w:r>
-      <w:r>
-        <w:rPr>
-          <w:rFonts w:asciiTheme="minorHAnsi" w:hAnsiTheme="minorHAnsi" w:cstheme="minorHAnsi"/>
-          <w:sz w:val="22"/>
-          <w:szCs w:val="22"/>
-        </w:rPr>
-        <w:t xml:space="preserve"> to implement reproducible analytic workflows </w:t>
-      </w:r>
-      <w:r>
-        <w:rPr>
-          <w:rFonts w:asciiTheme="minorHAnsi" w:hAnsiTheme="minorHAnsi" w:cstheme="minorHAnsi"/>
-          <w:sz w:val="22"/>
-          <w:szCs w:val="22"/>
-        </w:rPr>
-        <w:t xml:space="preserve">themselves </w:t>
-      </w:r>
-      <w:r>
-        <w:rPr>
-          <w:rFonts w:asciiTheme="minorHAnsi" w:hAnsiTheme="minorHAnsi" w:cstheme="minorHAnsi"/>
-          <w:sz w:val="22"/>
-          <w:szCs w:val="22"/>
-        </w:rPr>
-        <w:t>effectively.</w:t>
+        <w:t xml:space="preserve">Backed by recent large-scale simulation results, we developed </w:t>
+      </w:r>
+      <w:r>
+        <w:rPr>
+          <w:rFonts w:asciiTheme="minorHAnsi" w:hAnsiTheme="minorHAnsi" w:cstheme="minorHAnsi"/>
+          <w:sz w:val="22"/>
+          <w:szCs w:val="22"/>
+        </w:rPr>
+        <w:t xml:space="preserve">the </w:t>
+      </w:r>
+      <w:proofErr w:type="spellStart"/>
+      <w:r>
+        <w:rPr>
+          <w:rFonts w:asciiTheme="minorHAnsi" w:hAnsiTheme="minorHAnsi" w:cstheme="minorHAnsi"/>
+          <w:sz w:val="22"/>
+          <w:szCs w:val="22"/>
+        </w:rPr>
+        <w:t>smdi</w:t>
+      </w:r>
+      <w:proofErr w:type="spellEnd"/>
+      <w:r>
+        <w:rPr>
+          <w:rFonts w:asciiTheme="minorHAnsi" w:hAnsiTheme="minorHAnsi" w:cstheme="minorHAnsi"/>
+          <w:sz w:val="22"/>
+          <w:szCs w:val="22"/>
+        </w:rPr>
+        <w:t xml:space="preserve"> (structural missing data investigations)</w:t>
+      </w:r>
+      <w:r>
+        <w:rPr>
+          <w:rFonts w:asciiTheme="minorHAnsi" w:hAnsiTheme="minorHAnsi" w:cstheme="minorHAnsi"/>
+          <w:sz w:val="22"/>
+          <w:szCs w:val="22"/>
+        </w:rPr>
+        <w:t xml:space="preserve"> R package</w:t>
+      </w:r>
+      <w:r>
+        <w:rPr>
+          <w:rFonts w:asciiTheme="minorHAnsi" w:hAnsiTheme="minorHAnsi" w:cstheme="minorHAnsi"/>
+          <w:sz w:val="22"/>
+          <w:szCs w:val="22"/>
+        </w:rPr>
+        <w:t xml:space="preserve"> that readily implements principled diagnostics on partially observed covariate data in real-world databases. In </w:t>
+      </w:r>
+      <w:r>
+        <w:rPr>
+          <w:rFonts w:asciiTheme="minorHAnsi" w:hAnsiTheme="minorHAnsi" w:cstheme="minorHAnsi"/>
+          <w:sz w:val="22"/>
+          <w:szCs w:val="22"/>
+        </w:rPr>
+        <w:t>particular, the package</w:t>
+      </w:r>
+      <w:r>
+        <w:rPr>
+          <w:rFonts w:asciiTheme="minorHAnsi" w:hAnsiTheme="minorHAnsi" w:cstheme="minorHAnsi"/>
+          <w:sz w:val="22"/>
+          <w:szCs w:val="22"/>
+        </w:rPr>
+        <w:t xml:space="preserve"> streamlines multiple diagnostics which can provide useful information on how to characterize the underlying missingness patterns and mechanisms. This includes 1) assessing differences in observed patient distributions between patients with and without an observed value for the partially observed covariate, 2) evaluating the ability to predict missingness </w:t>
+      </w:r>
+      <w:r>
+        <w:rPr>
+          <w:rFonts w:asciiTheme="minorHAnsi" w:hAnsiTheme="minorHAnsi" w:cstheme="minorHAnsi"/>
+          <w:sz w:val="22"/>
+          <w:szCs w:val="22"/>
+        </w:rPr>
+        <w:t xml:space="preserve">based on observed </w:t>
+      </w:r>
+      <w:r>
+        <w:rPr>
+          <w:rFonts w:asciiTheme="minorHAnsi" w:hAnsiTheme="minorHAnsi" w:cstheme="minorHAnsi"/>
+          <w:sz w:val="22"/>
+          <w:szCs w:val="22"/>
+        </w:rPr>
+        <w:t>data</w:t>
+      </w:r>
+      <w:r>
+        <w:rPr>
+          <w:rFonts w:asciiTheme="minorHAnsi" w:hAnsiTheme="minorHAnsi" w:cstheme="minorHAnsi"/>
+          <w:sz w:val="22"/>
+          <w:szCs w:val="22"/>
+        </w:rPr>
+        <w:t xml:space="preserve"> </w:t>
+      </w:r>
+      <w:r>
+        <w:rPr>
+          <w:rFonts w:asciiTheme="minorHAnsi" w:hAnsiTheme="minorHAnsi" w:cstheme="minorHAnsi"/>
+          <w:sz w:val="22"/>
+          <w:szCs w:val="22"/>
+        </w:rPr>
+        <w:t xml:space="preserve">using machine learning and 3) </w:t>
+      </w:r>
+      <w:r>
+        <w:rPr>
+          <w:rFonts w:asciiTheme="minorHAnsi" w:hAnsiTheme="minorHAnsi" w:cstheme="minorHAnsi"/>
+          <w:sz w:val="22"/>
+          <w:szCs w:val="22"/>
+        </w:rPr>
+        <w:t>checking</w:t>
+      </w:r>
+      <w:r>
+        <w:rPr>
+          <w:rFonts w:asciiTheme="minorHAnsi" w:hAnsiTheme="minorHAnsi" w:cstheme="minorHAnsi"/>
+          <w:sz w:val="22"/>
+          <w:szCs w:val="22"/>
+        </w:rPr>
+        <w:t xml:space="preserve"> if the</w:t>
+      </w:r>
+      <w:r>
+        <w:rPr>
+          <w:rFonts w:asciiTheme="minorHAnsi" w:hAnsiTheme="minorHAnsi" w:cstheme="minorHAnsi"/>
+          <w:sz w:val="22"/>
+          <w:szCs w:val="22"/>
+        </w:rPr>
+        <w:t xml:space="preserve"> missingness is associated with the study outcome.</w:t>
+      </w:r>
+      <w:r>
+        <w:rPr>
+          <w:rFonts w:asciiTheme="minorHAnsi" w:hAnsiTheme="minorHAnsi" w:cstheme="minorHAnsi"/>
+          <w:sz w:val="22"/>
+          <w:szCs w:val="22"/>
+        </w:rPr>
+        <w:t xml:space="preserve"> Our simulations </w:t>
+      </w:r>
+      <w:r>
+        <w:rPr>
+          <w:rFonts w:asciiTheme="minorHAnsi" w:hAnsiTheme="minorHAnsi" w:cstheme="minorHAnsi"/>
+          <w:sz w:val="22"/>
+          <w:szCs w:val="22"/>
+        </w:rPr>
+        <w:t>suggested that the combination the</w:t>
+      </w:r>
+      <w:r>
+        <w:rPr>
+          <w:rFonts w:asciiTheme="minorHAnsi" w:hAnsiTheme="minorHAnsi" w:cstheme="minorHAnsi"/>
+          <w:sz w:val="22"/>
+          <w:szCs w:val="22"/>
+        </w:rPr>
+        <w:t xml:space="preserve"> assessed diagnostics successfully identified patterns that matched assumptions for a set of simulated missing data structures.</w:t>
       </w:r>
     </w:p>
     <w:p>
@@ -353,41 +550,181 @@
           <w:sz w:val="22"/>
           <w:szCs w:val="22"/>
         </w:rPr>
-        <w:t xml:space="preserve">We believe that our work will make a valuable contribution to the journal and further the goal of </w:t>
-      </w:r>
-      <w:r>
-        <w:rPr>
-          <w:rFonts w:asciiTheme="minorHAnsi" w:hAnsiTheme="minorHAnsi" w:cstheme="minorHAnsi"/>
-          <w:sz w:val="22"/>
-          <w:szCs w:val="22"/>
-        </w:rPr>
-        <w:t>…</w:t>
-      </w:r>
-      <w:r>
-        <w:rPr>
-          <w:rFonts w:asciiTheme="minorHAnsi" w:hAnsiTheme="minorHAnsi" w:cstheme="minorHAnsi"/>
-          <w:sz w:val="22"/>
-          <w:szCs w:val="22"/>
-        </w:rPr>
-        <w:t>.</w:t>
+        <w:t xml:space="preserve">The submitted manuscript will give your readership a systematic and intuitive introduction on how this R package </w:t>
+      </w:r>
+      <w:r>
+        <w:rPr>
+          <w:rFonts w:asciiTheme="minorHAnsi" w:hAnsiTheme="minorHAnsi" w:cstheme="minorHAnsi"/>
+          <w:sz w:val="22"/>
+          <w:szCs w:val="22"/>
+        </w:rPr>
+        <w:t>can be applied in</w:t>
+      </w:r>
+      <w:r>
+        <w:rPr>
+          <w:rFonts w:asciiTheme="minorHAnsi" w:hAnsiTheme="minorHAnsi" w:cstheme="minorHAnsi"/>
+          <w:sz w:val="22"/>
+          <w:szCs w:val="22"/>
+        </w:rPr>
+        <w:t xml:space="preserve"> the design and analysis of their research studies and provides instructions and examples on how </w:t>
+      </w:r>
+      <w:r>
+        <w:rPr>
+          <w:rFonts w:asciiTheme="minorHAnsi" w:hAnsiTheme="minorHAnsi" w:cstheme="minorHAnsi"/>
+          <w:sz w:val="22"/>
+          <w:szCs w:val="22"/>
+        </w:rPr>
+        <w:t xml:space="preserve">the </w:t>
+      </w:r>
+      <w:r>
+        <w:rPr>
+          <w:rFonts w:asciiTheme="minorHAnsi" w:hAnsiTheme="minorHAnsi" w:cstheme="minorHAnsi"/>
+          <w:sz w:val="22"/>
+          <w:szCs w:val="22"/>
+        </w:rPr>
+        <w:t>resulting output should be interpreted. We further provide comprehensive documentation</w:t>
+      </w:r>
+      <w:r>
+        <w:rPr>
+          <w:rFonts w:asciiTheme="minorHAnsi" w:hAnsiTheme="minorHAnsi" w:cstheme="minorHAnsi"/>
+          <w:sz w:val="22"/>
+          <w:szCs w:val="22"/>
+        </w:rPr>
+        <w:t xml:space="preserve"> </w:t>
+      </w:r>
+      <w:r>
+        <w:rPr>
+          <w:rFonts w:asciiTheme="minorHAnsi" w:hAnsiTheme="minorHAnsi" w:cstheme="minorHAnsi"/>
+          <w:sz w:val="22"/>
+          <w:szCs w:val="22"/>
+        </w:rPr>
+        <w:t xml:space="preserve">and vignettes </w:t>
+      </w:r>
+      <w:r>
+        <w:rPr>
+          <w:rFonts w:asciiTheme="minorHAnsi" w:hAnsiTheme="minorHAnsi" w:cstheme="minorHAnsi"/>
+          <w:sz w:val="22"/>
+          <w:szCs w:val="22"/>
+        </w:rPr>
+        <w:t>o</w:t>
+      </w:r>
+      <w:r>
+        <w:rPr>
+          <w:rFonts w:asciiTheme="minorHAnsi" w:hAnsiTheme="minorHAnsi" w:cstheme="minorHAnsi"/>
+          <w:sz w:val="22"/>
+          <w:szCs w:val="22"/>
+        </w:rPr>
+        <w:t xml:space="preserve">n the package’s associated website </w:t>
+      </w:r>
+      <w:r>
+        <w:rPr>
+          <w:rFonts w:asciiTheme="minorHAnsi" w:hAnsiTheme="minorHAnsi" w:cstheme="minorHAnsi"/>
+          <w:sz w:val="22"/>
+          <w:szCs w:val="22"/>
+        </w:rPr>
+        <w:t>(</w:t>
+      </w:r>
+      <w:hyperlink r:id="rId7" w:history="1">
+        <w:r>
+          <w:rPr>
+            <w:rStyle w:val="Hyperlink"/>
+            <w:rFonts w:asciiTheme="minorHAnsi" w:hAnsiTheme="minorHAnsi" w:cstheme="minorHAnsi"/>
+            <w:sz w:val="22"/>
+            <w:szCs w:val="22"/>
+          </w:rPr>
+          <w:t>https://janickweberpals.gitlab-pages.partners.org/smdi</w:t>
+        </w:r>
+      </w:hyperlink>
+      <w:r>
+        <w:rPr>
+          <w:rFonts w:asciiTheme="minorHAnsi" w:hAnsiTheme="minorHAnsi" w:cstheme="minorHAnsi"/>
+          <w:sz w:val="22"/>
+          <w:szCs w:val="22"/>
+        </w:rPr>
+        <w:t>).</w:t>
       </w:r>
     </w:p>
     <w:p>
       <w:pPr>
-        <w:spacing w:after="160"/>
-        <w:rPr>
-          <w:rFonts w:asciiTheme="minorHAnsi" w:hAnsiTheme="minorHAnsi" w:cstheme="minorHAnsi"/>
-          <w:sz w:val="22"/>
-          <w:szCs w:val="22"/>
-        </w:rPr>
-      </w:pPr>
-      <w:r>
-        <w:rPr>
-          <w:rFonts w:asciiTheme="minorHAnsi" w:hAnsiTheme="minorHAnsi" w:cstheme="minorHAnsi"/>
-          <w:sz w:val="22"/>
-          <w:szCs w:val="22"/>
-        </w:rPr>
-        <w:t>Thank you for considering our submission. We look forward to your positive response.</w:t>
+        <w:spacing w:after="100"/>
+        <w:jc w:val="both"/>
+        <w:rPr>
+          <w:rFonts w:asciiTheme="minorHAnsi" w:hAnsiTheme="minorHAnsi" w:cstheme="minorHAnsi"/>
+          <w:sz w:val="22"/>
+          <w:szCs w:val="22"/>
+        </w:rPr>
+      </w:pPr>
+      <w:r>
+        <w:rPr>
+          <w:rFonts w:asciiTheme="minorHAnsi" w:hAnsiTheme="minorHAnsi" w:cstheme="minorHAnsi"/>
+          <w:sz w:val="22"/>
+          <w:szCs w:val="22"/>
+        </w:rPr>
+        <w:t xml:space="preserve">We believe that our manuscript will be of great interest to </w:t>
+      </w:r>
+      <w:r>
+        <w:rPr>
+          <w:rFonts w:asciiTheme="minorHAnsi" w:hAnsiTheme="minorHAnsi" w:cstheme="minorHAnsi"/>
+          <w:sz w:val="22"/>
+          <w:szCs w:val="22"/>
+        </w:rPr>
+        <w:t>your</w:t>
+      </w:r>
+      <w:r>
+        <w:rPr>
+          <w:rFonts w:asciiTheme="minorHAnsi" w:hAnsiTheme="minorHAnsi" w:cstheme="minorHAnsi"/>
+          <w:sz w:val="22"/>
+          <w:szCs w:val="22"/>
+        </w:rPr>
+        <w:t xml:space="preserve"> readership </w:t>
+      </w:r>
+      <w:r>
+        <w:rPr>
+          <w:rFonts w:asciiTheme="minorHAnsi" w:hAnsiTheme="minorHAnsi" w:cstheme="minorHAnsi"/>
+          <w:sz w:val="22"/>
+          <w:szCs w:val="22"/>
+        </w:rPr>
+        <w:t xml:space="preserve">and will facilitate </w:t>
+      </w:r>
+      <w:r>
+        <w:rPr>
+          <w:rFonts w:asciiTheme="minorHAnsi" w:hAnsiTheme="minorHAnsi" w:cstheme="minorHAnsi"/>
+          <w:sz w:val="22"/>
+          <w:szCs w:val="22"/>
+        </w:rPr>
+        <w:t xml:space="preserve">a systematic and thorough </w:t>
+      </w:r>
+      <w:r>
+        <w:rPr>
+          <w:rFonts w:asciiTheme="minorHAnsi" w:hAnsiTheme="minorHAnsi" w:cstheme="minorHAnsi"/>
+          <w:sz w:val="22"/>
+          <w:szCs w:val="22"/>
+        </w:rPr>
+        <w:t>implement</w:t>
+      </w:r>
+      <w:r>
+        <w:rPr>
+          <w:rFonts w:asciiTheme="minorHAnsi" w:hAnsiTheme="minorHAnsi" w:cstheme="minorHAnsi"/>
+          <w:sz w:val="22"/>
+          <w:szCs w:val="22"/>
+        </w:rPr>
+        <w:t xml:space="preserve">ation of </w:t>
+      </w:r>
+      <w:r>
+        <w:rPr>
+          <w:rFonts w:asciiTheme="minorHAnsi" w:hAnsiTheme="minorHAnsi" w:cstheme="minorHAnsi"/>
+          <w:sz w:val="22"/>
+          <w:szCs w:val="22"/>
+        </w:rPr>
+        <w:t xml:space="preserve">reproducible analytic workflows </w:t>
+      </w:r>
+      <w:r>
+        <w:rPr>
+          <w:rFonts w:asciiTheme="minorHAnsi" w:hAnsiTheme="minorHAnsi" w:cstheme="minorHAnsi"/>
+          <w:sz w:val="22"/>
+          <w:szCs w:val="22"/>
+        </w:rPr>
+        <w:t>in studies with partially observed data.</w:t>
       </w:r>
     </w:p>
     <w:p>
@@ -405,7 +742,7 @@
           <w:sz w:val="22"/>
           <w:szCs w:val="22"/>
         </w:rPr>
-        <w:t>Yours sincerely,</w:t>
+        <w:t>Thank you for considering our submission. We look forward to your positive response.</w:t>
       </w:r>
     </w:p>
     <w:p>
@@ -413,6 +750,24 @@
         <w:spacing w:after="160"/>
         <w:rPr>
           <w:rFonts w:asciiTheme="minorHAnsi" w:hAnsiTheme="minorHAnsi" w:cstheme="minorHAnsi"/>
+          <w:sz w:val="22"/>
+          <w:szCs w:val="22"/>
+        </w:rPr>
+      </w:pPr>
+      <w:r>
+        <w:rPr>
+          <w:rFonts w:asciiTheme="minorHAnsi" w:hAnsiTheme="minorHAnsi" w:cstheme="minorHAnsi"/>
+          <w:sz w:val="22"/>
+          <w:szCs w:val="22"/>
+        </w:rPr>
+        <w:t>Yours sincerely,</w:t>
+      </w:r>
+    </w:p>
+    <w:p>
+      <w:pPr>
+        <w:spacing w:after="160"/>
+        <w:rPr>
+          <w:rFonts w:asciiTheme="minorHAnsi" w:hAnsiTheme="minorHAnsi" w:cstheme="minorHAnsi"/>
           <w:i/>
           <w:iCs/>
           <w:sz w:val="22"/>
@@ -457,10 +812,10 @@
       </w:r>
     </w:p>
     <w:sectPr>
-      <w:headerReference w:type="default" r:id="rId7"/>
-      <w:footerReference w:type="default" r:id="rId8"/>
-      <w:headerReference w:type="first" r:id="rId9"/>
-      <w:footerReference w:type="first" r:id="rId10"/>
+      <w:headerReference w:type="default" r:id="rId8"/>
+      <w:footerReference w:type="default" r:id="rId9"/>
+      <w:headerReference w:type="first" r:id="rId10"/>
+      <w:footerReference w:type="first" r:id="rId11"/>
       <w:pgSz w:w="12240" w:h="15840" w:code="1"/>
       <w:pgMar w:top="1440" w:right="1440" w:bottom="1440" w:left="1440" w:header="720" w:footer="576" w:gutter="0"/>
       <w:cols w:space="720"/>

</xml_diff>